<commit_message>
Initial commit: course setup
</commit_message>
<xml_diff>
--- a/Labs/lab01-setup/Lab01-Setup.docx
+++ b/Labs/lab01-setup/Lab01-Setup.docx
@@ -1587,6 +1587,9 @@
       </w:r>
     </w:p>
     <w:p>
+      <w:pPr>
+        <w:ind w:firstLine="360"/>
+      </w:pPr>
       <w:r>
         <w:t>Some other things this does:</w:t>
       </w:r>
@@ -1596,6 +1599,7 @@
     </w:p>
     <w:p>
       <w:pPr>
+        <w:ind w:left="360"/>
         <w:rPr>
           <w:b/>
           <w:bCs/>
@@ -1615,13 +1619,17 @@
           <w:ilvl w:val="0"/>
           <w:numId w:val="28"/>
         </w:numPr>
+        <w:tabs>
+          <w:tab w:val="clear" w:pos="720"/>
+          <w:tab w:val="num" w:pos="1080"/>
+        </w:tabs>
+        <w:ind w:left="1080"/>
       </w:pPr>
       <w:r>
         <w:rPr>
           <w:b/>
           <w:bCs/>
         </w:rPr>
-        <w:lastRenderedPageBreak/>
         <w:t>"python.defaultInterpreterPath": "&lt;path to your outside venv Python&gt;"</w:t>
       </w:r>
       <w:r>
@@ -1630,6 +1638,9 @@
       </w:r>
       <w:r>
         <w:br/>
+      </w:r>
+      <w:r>
+        <w:lastRenderedPageBreak/>
         <w:t>Without it, VS Code might pick the wrong Python (system one instead of your venv).</w:t>
       </w:r>
     </w:p>
@@ -1639,6 +1650,11 @@
           <w:ilvl w:val="0"/>
           <w:numId w:val="28"/>
         </w:numPr>
+        <w:tabs>
+          <w:tab w:val="clear" w:pos="720"/>
+          <w:tab w:val="num" w:pos="1080"/>
+        </w:tabs>
+        <w:ind w:left="1080"/>
       </w:pPr>
       <w:r>
         <w:rPr>
@@ -1658,6 +1674,11 @@
           <w:ilvl w:val="0"/>
           <w:numId w:val="28"/>
         </w:numPr>
+        <w:tabs>
+          <w:tab w:val="clear" w:pos="720"/>
+          <w:tab w:val="num" w:pos="1080"/>
+        </w:tabs>
+        <w:ind w:left="1080"/>
       </w:pPr>
       <w:r>
         <w:rPr>
@@ -1682,6 +1703,9 @@
       </w:r>
     </w:p>
     <w:p>
+      <w:pPr>
+        <w:ind w:left="360"/>
+      </w:pPr>
       <w:r>
         <w:pict w14:anchorId="25E66CE0">
           <v:rect id="_x0000_i1037" style="width:0;height:1.5pt" o:hralign="center" o:hrstd="t" o:hr="t" fillcolor="#a0a0a0" stroked="f"/>
@@ -1690,6 +1714,7 @@
     </w:p>
     <w:p>
       <w:pPr>
+        <w:ind w:left="360"/>
         <w:rPr>
           <w:b/>
           <w:bCs/>
@@ -1709,6 +1734,11 @@
           <w:ilvl w:val="0"/>
           <w:numId w:val="29"/>
         </w:numPr>
+        <w:tabs>
+          <w:tab w:val="clear" w:pos="720"/>
+          <w:tab w:val="num" w:pos="1080"/>
+        </w:tabs>
+        <w:ind w:left="1080"/>
       </w:pPr>
       <w:r>
         <w:rPr>
@@ -1728,6 +1758,11 @@
           <w:ilvl w:val="0"/>
           <w:numId w:val="29"/>
         </w:numPr>
+        <w:tabs>
+          <w:tab w:val="clear" w:pos="720"/>
+          <w:tab w:val="num" w:pos="1080"/>
+        </w:tabs>
+        <w:ind w:left="1080"/>
       </w:pPr>
       <w:r>
         <w:rPr>
@@ -1757,6 +1792,11 @@
           <w:ilvl w:val="0"/>
           <w:numId w:val="29"/>
         </w:numPr>
+        <w:tabs>
+          <w:tab w:val="clear" w:pos="720"/>
+          <w:tab w:val="num" w:pos="1080"/>
+        </w:tabs>
+        <w:ind w:left="1080"/>
       </w:pPr>
       <w:r>
         <w:rPr>
@@ -1786,6 +1826,11 @@
           <w:ilvl w:val="0"/>
           <w:numId w:val="29"/>
         </w:numPr>
+        <w:tabs>
+          <w:tab w:val="clear" w:pos="720"/>
+          <w:tab w:val="num" w:pos="1080"/>
+        </w:tabs>
+        <w:ind w:left="1080"/>
       </w:pPr>
       <w:r>
         <w:rPr>
@@ -1800,6 +1845,9 @@
       </w:r>
     </w:p>
     <w:p>
+      <w:pPr>
+        <w:ind w:left="360"/>
+      </w:pPr>
       <w:r>
         <w:pict w14:anchorId="13EB9AA1">
           <v:rect id="_x0000_i1038" style="width:0;height:1.5pt" o:hralign="center" o:hrstd="t" o:hr="t" fillcolor="#a0a0a0" stroked="f"/>
@@ -1808,6 +1856,7 @@
     </w:p>
     <w:p>
       <w:pPr>
+        <w:ind w:left="360"/>
         <w:rPr>
           <w:b/>
           <w:bCs/>
@@ -1827,6 +1876,11 @@
           <w:ilvl w:val="0"/>
           <w:numId w:val="30"/>
         </w:numPr>
+        <w:tabs>
+          <w:tab w:val="clear" w:pos="720"/>
+          <w:tab w:val="num" w:pos="1080"/>
+        </w:tabs>
+        <w:ind w:left="1080"/>
       </w:pPr>
       <w:r>
         <w:rPr>
@@ -1846,6 +1900,11 @@
           <w:ilvl w:val="0"/>
           <w:numId w:val="30"/>
         </w:numPr>
+        <w:tabs>
+          <w:tab w:val="clear" w:pos="720"/>
+          <w:tab w:val="num" w:pos="1080"/>
+        </w:tabs>
+        <w:ind w:left="1080"/>
       </w:pPr>
       <w:r>
         <w:rPr>
@@ -1865,6 +1924,11 @@
           <w:ilvl w:val="0"/>
           <w:numId w:val="30"/>
         </w:numPr>
+        <w:tabs>
+          <w:tab w:val="clear" w:pos="720"/>
+          <w:tab w:val="num" w:pos="1080"/>
+        </w:tabs>
+        <w:ind w:left="1080"/>
       </w:pPr>
       <w:r>
         <w:rPr>
@@ -1906,19 +1970,40 @@
           <w:ilvl w:val="0"/>
           <w:numId w:val="31"/>
         </w:numPr>
+      </w:pPr>
+      <w:r>
+        <w:t xml:space="preserve">In your project’s </w:t>
+      </w:r>
+      <w:r>
+        <w:t>.venv</w:t>
+      </w:r>
+      <w:r>
+        <w:t xml:space="preserve"> folder, create a new file named</w:t>
+      </w:r>
+      <w:r>
+        <w:t xml:space="preserve"> “.gitignore” (exactly!)</w:t>
+      </w:r>
+    </w:p>
+    <w:p>
+      <w:pPr>
+        <w:pStyle w:val="ListParagraph"/>
+        <w:numPr>
+          <w:ilvl w:val="0"/>
+          <w:numId w:val="31"/>
+        </w:numPr>
+      </w:pPr>
+      <w:r>
+        <w:t>Paste this into it:</w:t>
+      </w:r>
+    </w:p>
+    <w:p>
+      <w:pPr>
+        <w:ind w:left="360"/>
         <w:rPr>
           <w:rFonts w:ascii="Courier New" w:eastAsia="Courier New" w:hAnsi="Courier New"/>
           <w:sz w:val="20"/>
         </w:rPr>
       </w:pPr>
-      <w:r>
-        <w:t>In your project’s root folder (same place as .venv), create a new file named</w:t>
-      </w:r>
-      <w:r>
-        <w:t xml:space="preserve"> “.gitignore” (exactly!)</w:t>
-      </w:r>
-    </w:p>
-    <w:p>
       <w:r>
         <w:rPr>
           <w:rFonts w:ascii="Courier New" w:eastAsia="Courier New" w:hAnsi="Courier New"/>
@@ -1942,6 +2027,98 @@
         <w:br/>
         <w:t>*.pyc</w:t>
       </w:r>
+    </w:p>
+    <w:p>
+      <w:pPr>
+        <w:ind w:left="360"/>
+        <w:rPr>
+          <w:rFonts w:ascii="Courier New" w:eastAsia="Courier New" w:hAnsi="Courier New"/>
+          <w:sz w:val="20"/>
+        </w:rPr>
+      </w:pPr>
+    </w:p>
+    <w:p>
+      <w:pPr>
+        <w:ind w:left="360"/>
+      </w:pPr>
+      <w:r>
+        <w:rPr>
+          <w:b/>
+          <w:bCs/>
+        </w:rPr>
+        <w:t>What this does:</w:t>
+      </w:r>
+    </w:p>
+    <w:p>
+      <w:pPr>
+        <w:pStyle w:val="ListParagraph"/>
+        <w:numPr>
+          <w:ilvl w:val="0"/>
+          <w:numId w:val="33"/>
+        </w:numPr>
+      </w:pPr>
+      <w:r>
+        <w:t>.</w:t>
+      </w:r>
+      <w:r>
+        <w:rPr>
+          <w:b/>
+          <w:bCs/>
+        </w:rPr>
+        <w:t>ipynb_checkpoints/</w:t>
+      </w:r>
+      <w:r>
+        <w:t xml:space="preserve"> → prevents Jupyter’s auto-save checkpoints from being committed.</w:t>
+      </w:r>
+    </w:p>
+    <w:p>
+      <w:pPr>
+        <w:pStyle w:val="ListParagraph"/>
+        <w:numPr>
+          <w:ilvl w:val="0"/>
+          <w:numId w:val="33"/>
+        </w:numPr>
+      </w:pPr>
+      <w:r>
+        <w:rPr>
+          <w:b/>
+          <w:bCs/>
+        </w:rPr>
+        <w:t xml:space="preserve">__pycache__/ </w:t>
+      </w:r>
+      <w:r>
+        <w:t>→ ignores Python’s compiled bytecode cache folders.</w:t>
+      </w:r>
+    </w:p>
+    <w:p>
+      <w:pPr>
+        <w:pStyle w:val="ListParagraph"/>
+        <w:numPr>
+          <w:ilvl w:val="0"/>
+          <w:numId w:val="33"/>
+        </w:numPr>
+      </w:pPr>
+      <w:r>
+        <w:rPr>
+          <w:b/>
+          <w:bCs/>
+        </w:rPr>
+        <w:t>*.pyc</w:t>
+      </w:r>
+      <w:r>
+        <w:t xml:space="preserve"> → ignores individual compiled .pyc files </w:t>
+      </w:r>
+      <w:r>
+        <w:t xml:space="preserve">(Python compiled bytecode) </w:t>
+      </w:r>
+      <w:r>
+        <w:t>that might appear outside __pycache__.</w:t>
+      </w:r>
+    </w:p>
+    <w:p>
+      <w:pPr>
+        <w:ind w:left="360"/>
+      </w:pPr>
     </w:p>
     <w:p>
       <w:pPr>
@@ -2220,6 +2397,7 @@
         <w:pStyle w:val="Heading1"/>
       </w:pPr>
       <w:r>
+        <w:lastRenderedPageBreak/>
         <w:t>J. Summary</w:t>
       </w:r>
     </w:p>
@@ -2269,7 +2447,6 @@
         <w:pStyle w:val="Heading1"/>
       </w:pPr>
       <w:r>
-        <w:lastRenderedPageBreak/>
         <w:t xml:space="preserve">J. </w:t>
       </w:r>
       <w:r>
@@ -2803,6 +2980,155 @@
     </w:lvl>
   </w:abstractNum>
   <w:abstractNum w:abstractNumId="12" w15:restartNumberingAfterBreak="0">
+    <w:nsid w:val="20F92FDA"/>
+    <w:multiLevelType w:val="multilevel"/>
+    <w:tmpl w:val="E99ED252"/>
+    <w:lvl w:ilvl="0">
+      <w:start w:val="1"/>
+      <w:numFmt w:val="bullet"/>
+      <w:lvlText w:val=""/>
+      <w:lvlJc w:val="left"/>
+      <w:pPr>
+        <w:tabs>
+          <w:tab w:val="num" w:pos="720"/>
+        </w:tabs>
+        <w:ind w:left="720" w:hanging="360"/>
+      </w:pPr>
+      <w:rPr>
+        <w:rFonts w:ascii="Symbol" w:hAnsi="Symbol" w:hint="default"/>
+        <w:sz w:val="20"/>
+      </w:rPr>
+    </w:lvl>
+    <w:lvl w:ilvl="1" w:tentative="1">
+      <w:start w:val="1"/>
+      <w:numFmt w:val="bullet"/>
+      <w:lvlText w:val="o"/>
+      <w:lvlJc w:val="left"/>
+      <w:pPr>
+        <w:tabs>
+          <w:tab w:val="num" w:pos="1440"/>
+        </w:tabs>
+        <w:ind w:left="1440" w:hanging="360"/>
+      </w:pPr>
+      <w:rPr>
+        <w:rFonts w:ascii="Courier New" w:hAnsi="Courier New" w:hint="default"/>
+        <w:sz w:val="20"/>
+      </w:rPr>
+    </w:lvl>
+    <w:lvl w:ilvl="2" w:tentative="1">
+      <w:start w:val="1"/>
+      <w:numFmt w:val="bullet"/>
+      <w:lvlText w:val=""/>
+      <w:lvlJc w:val="left"/>
+      <w:pPr>
+        <w:tabs>
+          <w:tab w:val="num" w:pos="2160"/>
+        </w:tabs>
+        <w:ind w:left="2160" w:hanging="360"/>
+      </w:pPr>
+      <w:rPr>
+        <w:rFonts w:ascii="Wingdings" w:hAnsi="Wingdings" w:hint="default"/>
+        <w:sz w:val="20"/>
+      </w:rPr>
+    </w:lvl>
+    <w:lvl w:ilvl="3" w:tentative="1">
+      <w:start w:val="1"/>
+      <w:numFmt w:val="bullet"/>
+      <w:lvlText w:val=""/>
+      <w:lvlJc w:val="left"/>
+      <w:pPr>
+        <w:tabs>
+          <w:tab w:val="num" w:pos="2880"/>
+        </w:tabs>
+        <w:ind w:left="2880" w:hanging="360"/>
+      </w:pPr>
+      <w:rPr>
+        <w:rFonts w:ascii="Wingdings" w:hAnsi="Wingdings" w:hint="default"/>
+        <w:sz w:val="20"/>
+      </w:rPr>
+    </w:lvl>
+    <w:lvl w:ilvl="4" w:tentative="1">
+      <w:start w:val="1"/>
+      <w:numFmt w:val="bullet"/>
+      <w:lvlText w:val=""/>
+      <w:lvlJc w:val="left"/>
+      <w:pPr>
+        <w:tabs>
+          <w:tab w:val="num" w:pos="3600"/>
+        </w:tabs>
+        <w:ind w:left="3600" w:hanging="360"/>
+      </w:pPr>
+      <w:rPr>
+        <w:rFonts w:ascii="Wingdings" w:hAnsi="Wingdings" w:hint="default"/>
+        <w:sz w:val="20"/>
+      </w:rPr>
+    </w:lvl>
+    <w:lvl w:ilvl="5" w:tentative="1">
+      <w:start w:val="1"/>
+      <w:numFmt w:val="bullet"/>
+      <w:lvlText w:val=""/>
+      <w:lvlJc w:val="left"/>
+      <w:pPr>
+        <w:tabs>
+          <w:tab w:val="num" w:pos="4320"/>
+        </w:tabs>
+        <w:ind w:left="4320" w:hanging="360"/>
+      </w:pPr>
+      <w:rPr>
+        <w:rFonts w:ascii="Wingdings" w:hAnsi="Wingdings" w:hint="default"/>
+        <w:sz w:val="20"/>
+      </w:rPr>
+    </w:lvl>
+    <w:lvl w:ilvl="6" w:tentative="1">
+      <w:start w:val="1"/>
+      <w:numFmt w:val="bullet"/>
+      <w:lvlText w:val=""/>
+      <w:lvlJc w:val="left"/>
+      <w:pPr>
+        <w:tabs>
+          <w:tab w:val="num" w:pos="5040"/>
+        </w:tabs>
+        <w:ind w:left="5040" w:hanging="360"/>
+      </w:pPr>
+      <w:rPr>
+        <w:rFonts w:ascii="Wingdings" w:hAnsi="Wingdings" w:hint="default"/>
+        <w:sz w:val="20"/>
+      </w:rPr>
+    </w:lvl>
+    <w:lvl w:ilvl="7" w:tentative="1">
+      <w:start w:val="1"/>
+      <w:numFmt w:val="bullet"/>
+      <w:lvlText w:val=""/>
+      <w:lvlJc w:val="left"/>
+      <w:pPr>
+        <w:tabs>
+          <w:tab w:val="num" w:pos="5760"/>
+        </w:tabs>
+        <w:ind w:left="5760" w:hanging="360"/>
+      </w:pPr>
+      <w:rPr>
+        <w:rFonts w:ascii="Wingdings" w:hAnsi="Wingdings" w:hint="default"/>
+        <w:sz w:val="20"/>
+      </w:rPr>
+    </w:lvl>
+    <w:lvl w:ilvl="8" w:tentative="1">
+      <w:start w:val="1"/>
+      <w:numFmt w:val="bullet"/>
+      <w:lvlText w:val=""/>
+      <w:lvlJc w:val="left"/>
+      <w:pPr>
+        <w:tabs>
+          <w:tab w:val="num" w:pos="6480"/>
+        </w:tabs>
+        <w:ind w:left="6480" w:hanging="360"/>
+      </w:pPr>
+      <w:rPr>
+        <w:rFonts w:ascii="Wingdings" w:hAnsi="Wingdings" w:hint="default"/>
+        <w:sz w:val="20"/>
+      </w:rPr>
+    </w:lvl>
+  </w:abstractNum>
+  <w:abstractNum w:abstractNumId="13" w15:restartNumberingAfterBreak="0">
     <w:nsid w:val="22A00BC0"/>
     <w:multiLevelType w:val="hybridMultilevel"/>
     <w:tmpl w:val="7D1C3FF6"/>
@@ -2891,7 +3217,7 @@
       </w:pPr>
     </w:lvl>
   </w:abstractNum>
-  <w:abstractNum w:abstractNumId="13" w15:restartNumberingAfterBreak="0">
+  <w:abstractNum w:abstractNumId="14" w15:restartNumberingAfterBreak="0">
     <w:nsid w:val="26E131D6"/>
     <w:multiLevelType w:val="hybridMultilevel"/>
     <w:tmpl w:val="D1B6B776"/>
@@ -2980,7 +3306,7 @@
       </w:pPr>
     </w:lvl>
   </w:abstractNum>
-  <w:abstractNum w:abstractNumId="14" w15:restartNumberingAfterBreak="0">
+  <w:abstractNum w:abstractNumId="15" w15:restartNumberingAfterBreak="0">
     <w:nsid w:val="27175957"/>
     <w:multiLevelType w:val="hybridMultilevel"/>
     <w:tmpl w:val="BD141BC6"/>
@@ -3069,7 +3395,7 @@
       </w:pPr>
     </w:lvl>
   </w:abstractNum>
-  <w:abstractNum w:abstractNumId="15" w15:restartNumberingAfterBreak="0">
+  <w:abstractNum w:abstractNumId="16" w15:restartNumberingAfterBreak="0">
     <w:nsid w:val="32674C72"/>
     <w:multiLevelType w:val="hybridMultilevel"/>
     <w:tmpl w:val="9A007E54"/>
@@ -3158,7 +3484,7 @@
       </w:pPr>
     </w:lvl>
   </w:abstractNum>
-  <w:abstractNum w:abstractNumId="16" w15:restartNumberingAfterBreak="0">
+  <w:abstractNum w:abstractNumId="17" w15:restartNumberingAfterBreak="0">
     <w:nsid w:val="34AA195B"/>
     <w:multiLevelType w:val="multilevel"/>
     <w:tmpl w:val="F72276BE"/>
@@ -3307,7 +3633,120 @@
       </w:rPr>
     </w:lvl>
   </w:abstractNum>
-  <w:abstractNum w:abstractNumId="17" w15:restartNumberingAfterBreak="0">
+  <w:abstractNum w:abstractNumId="18" w15:restartNumberingAfterBreak="0">
+    <w:nsid w:val="39220223"/>
+    <w:multiLevelType w:val="hybridMultilevel"/>
+    <w:tmpl w:val="47AC16CE"/>
+    <w:lvl w:ilvl="0" w:tplc="04090001">
+      <w:start w:val="1"/>
+      <w:numFmt w:val="bullet"/>
+      <w:lvlText w:val=""/>
+      <w:lvlJc w:val="left"/>
+      <w:pPr>
+        <w:ind w:left="1080" w:hanging="360"/>
+      </w:pPr>
+      <w:rPr>
+        <w:rFonts w:ascii="Symbol" w:hAnsi="Symbol" w:hint="default"/>
+      </w:rPr>
+    </w:lvl>
+    <w:lvl w:ilvl="1" w:tplc="04090003" w:tentative="1">
+      <w:start w:val="1"/>
+      <w:numFmt w:val="bullet"/>
+      <w:lvlText w:val="o"/>
+      <w:lvlJc w:val="left"/>
+      <w:pPr>
+        <w:ind w:left="1800" w:hanging="360"/>
+      </w:pPr>
+      <w:rPr>
+        <w:rFonts w:ascii="Courier New" w:hAnsi="Courier New" w:cs="Courier New" w:hint="default"/>
+      </w:rPr>
+    </w:lvl>
+    <w:lvl w:ilvl="2" w:tplc="04090005" w:tentative="1">
+      <w:start w:val="1"/>
+      <w:numFmt w:val="bullet"/>
+      <w:lvlText w:val=""/>
+      <w:lvlJc w:val="left"/>
+      <w:pPr>
+        <w:ind w:left="2520" w:hanging="360"/>
+      </w:pPr>
+      <w:rPr>
+        <w:rFonts w:ascii="Wingdings" w:hAnsi="Wingdings" w:hint="default"/>
+      </w:rPr>
+    </w:lvl>
+    <w:lvl w:ilvl="3" w:tplc="04090001" w:tentative="1">
+      <w:start w:val="1"/>
+      <w:numFmt w:val="bullet"/>
+      <w:lvlText w:val=""/>
+      <w:lvlJc w:val="left"/>
+      <w:pPr>
+        <w:ind w:left="3240" w:hanging="360"/>
+      </w:pPr>
+      <w:rPr>
+        <w:rFonts w:ascii="Symbol" w:hAnsi="Symbol" w:hint="default"/>
+      </w:rPr>
+    </w:lvl>
+    <w:lvl w:ilvl="4" w:tplc="04090003" w:tentative="1">
+      <w:start w:val="1"/>
+      <w:numFmt w:val="bullet"/>
+      <w:lvlText w:val="o"/>
+      <w:lvlJc w:val="left"/>
+      <w:pPr>
+        <w:ind w:left="3960" w:hanging="360"/>
+      </w:pPr>
+      <w:rPr>
+        <w:rFonts w:ascii="Courier New" w:hAnsi="Courier New" w:cs="Courier New" w:hint="default"/>
+      </w:rPr>
+    </w:lvl>
+    <w:lvl w:ilvl="5" w:tplc="04090005" w:tentative="1">
+      <w:start w:val="1"/>
+      <w:numFmt w:val="bullet"/>
+      <w:lvlText w:val=""/>
+      <w:lvlJc w:val="left"/>
+      <w:pPr>
+        <w:ind w:left="4680" w:hanging="360"/>
+      </w:pPr>
+      <w:rPr>
+        <w:rFonts w:ascii="Wingdings" w:hAnsi="Wingdings" w:hint="default"/>
+      </w:rPr>
+    </w:lvl>
+    <w:lvl w:ilvl="6" w:tplc="04090001" w:tentative="1">
+      <w:start w:val="1"/>
+      <w:numFmt w:val="bullet"/>
+      <w:lvlText w:val=""/>
+      <w:lvlJc w:val="left"/>
+      <w:pPr>
+        <w:ind w:left="5400" w:hanging="360"/>
+      </w:pPr>
+      <w:rPr>
+        <w:rFonts w:ascii="Symbol" w:hAnsi="Symbol" w:hint="default"/>
+      </w:rPr>
+    </w:lvl>
+    <w:lvl w:ilvl="7" w:tplc="04090003" w:tentative="1">
+      <w:start w:val="1"/>
+      <w:numFmt w:val="bullet"/>
+      <w:lvlText w:val="o"/>
+      <w:lvlJc w:val="left"/>
+      <w:pPr>
+        <w:ind w:left="6120" w:hanging="360"/>
+      </w:pPr>
+      <w:rPr>
+        <w:rFonts w:ascii="Courier New" w:hAnsi="Courier New" w:cs="Courier New" w:hint="default"/>
+      </w:rPr>
+    </w:lvl>
+    <w:lvl w:ilvl="8" w:tplc="04090005" w:tentative="1">
+      <w:start w:val="1"/>
+      <w:numFmt w:val="bullet"/>
+      <w:lvlText w:val=""/>
+      <w:lvlJc w:val="left"/>
+      <w:pPr>
+        <w:ind w:left="6840" w:hanging="360"/>
+      </w:pPr>
+      <w:rPr>
+        <w:rFonts w:ascii="Wingdings" w:hAnsi="Wingdings" w:hint="default"/>
+      </w:rPr>
+    </w:lvl>
+  </w:abstractNum>
+  <w:abstractNum w:abstractNumId="19" w15:restartNumberingAfterBreak="0">
     <w:nsid w:val="433F1800"/>
     <w:multiLevelType w:val="hybridMultilevel"/>
     <w:tmpl w:val="D1B6B776"/>
@@ -3396,7 +3835,7 @@
       </w:pPr>
     </w:lvl>
   </w:abstractNum>
-  <w:abstractNum w:abstractNumId="18" w15:restartNumberingAfterBreak="0">
+  <w:abstractNum w:abstractNumId="20" w15:restartNumberingAfterBreak="0">
     <w:nsid w:val="44D433BE"/>
     <w:multiLevelType w:val="multilevel"/>
     <w:tmpl w:val="98B62182"/>
@@ -3545,7 +3984,7 @@
       </w:rPr>
     </w:lvl>
   </w:abstractNum>
-  <w:abstractNum w:abstractNumId="19" w15:restartNumberingAfterBreak="0">
+  <w:abstractNum w:abstractNumId="21" w15:restartNumberingAfterBreak="0">
     <w:nsid w:val="456A2580"/>
     <w:multiLevelType w:val="hybridMultilevel"/>
     <w:tmpl w:val="27AC68C4"/>
@@ -3634,7 +4073,7 @@
       </w:pPr>
     </w:lvl>
   </w:abstractNum>
-  <w:abstractNum w:abstractNumId="20" w15:restartNumberingAfterBreak="0">
+  <w:abstractNum w:abstractNumId="22" w15:restartNumberingAfterBreak="0">
     <w:nsid w:val="480B0CAA"/>
     <w:multiLevelType w:val="hybridMultilevel"/>
     <w:tmpl w:val="7896A592"/>
@@ -3723,7 +4162,7 @@
       </w:pPr>
     </w:lvl>
   </w:abstractNum>
-  <w:abstractNum w:abstractNumId="21" w15:restartNumberingAfterBreak="0">
+  <w:abstractNum w:abstractNumId="23" w15:restartNumberingAfterBreak="0">
     <w:nsid w:val="4F0834D0"/>
     <w:multiLevelType w:val="hybridMultilevel"/>
     <w:tmpl w:val="09044B78"/>
@@ -3812,7 +4251,7 @@
       </w:pPr>
     </w:lvl>
   </w:abstractNum>
-  <w:abstractNum w:abstractNumId="22" w15:restartNumberingAfterBreak="0">
+  <w:abstractNum w:abstractNumId="24" w15:restartNumberingAfterBreak="0">
     <w:nsid w:val="58185704"/>
     <w:multiLevelType w:val="hybridMultilevel"/>
     <w:tmpl w:val="4A3E8ACC"/>
@@ -3925,7 +4364,7 @@
       </w:rPr>
     </w:lvl>
   </w:abstractNum>
-  <w:abstractNum w:abstractNumId="23" w15:restartNumberingAfterBreak="0">
+  <w:abstractNum w:abstractNumId="25" w15:restartNumberingAfterBreak="0">
     <w:nsid w:val="5B91105C"/>
     <w:multiLevelType w:val="hybridMultilevel"/>
     <w:tmpl w:val="5582D13E"/>
@@ -4011,7 +4450,7 @@
       </w:pPr>
     </w:lvl>
   </w:abstractNum>
-  <w:abstractNum w:abstractNumId="24" w15:restartNumberingAfterBreak="0">
+  <w:abstractNum w:abstractNumId="26" w15:restartNumberingAfterBreak="0">
     <w:nsid w:val="6177556C"/>
     <w:multiLevelType w:val="hybridMultilevel"/>
     <w:tmpl w:val="5582D13E"/>
@@ -4097,7 +4536,7 @@
       </w:pPr>
     </w:lvl>
   </w:abstractNum>
-  <w:abstractNum w:abstractNumId="25" w15:restartNumberingAfterBreak="0">
+  <w:abstractNum w:abstractNumId="27" w15:restartNumberingAfterBreak="0">
     <w:nsid w:val="63ED58E5"/>
     <w:multiLevelType w:val="hybridMultilevel"/>
     <w:tmpl w:val="53DEDA28"/>
@@ -4186,11 +4625,11 @@
       </w:pPr>
     </w:lvl>
   </w:abstractNum>
-  <w:abstractNum w:abstractNumId="26" w15:restartNumberingAfterBreak="0">
+  <w:abstractNum w:abstractNumId="28" w15:restartNumberingAfterBreak="0">
     <w:nsid w:val="7015166C"/>
     <w:multiLevelType w:val="hybridMultilevel"/>
-    <w:tmpl w:val="7896A592"/>
-    <w:lvl w:ilvl="0" w:tplc="FFFFFFFF">
+    <w:tmpl w:val="B9CA2672"/>
+    <w:lvl w:ilvl="0" w:tplc="55841582">
       <w:start w:val="1"/>
       <w:numFmt w:val="decimal"/>
       <w:lvlText w:val="%1)"/>
@@ -4199,7 +4638,7 @@
         <w:ind w:left="720" w:hanging="360"/>
       </w:pPr>
       <w:rPr>
-        <w:rFonts w:hint="default"/>
+        <w:rFonts w:asciiTheme="majorHAnsi" w:hAnsiTheme="majorHAnsi" w:cstheme="majorHAnsi" w:hint="default"/>
       </w:rPr>
     </w:lvl>
     <w:lvl w:ilvl="1" w:tplc="FFFFFFFF" w:tentative="1">
@@ -4275,7 +4714,7 @@
       </w:pPr>
     </w:lvl>
   </w:abstractNum>
-  <w:abstractNum w:abstractNumId="27" w15:restartNumberingAfterBreak="0">
+  <w:abstractNum w:abstractNumId="29" w15:restartNumberingAfterBreak="0">
     <w:nsid w:val="788712CB"/>
     <w:multiLevelType w:val="hybridMultilevel"/>
     <w:tmpl w:val="71181CEE"/>
@@ -4388,7 +4827,7 @@
       </w:rPr>
     </w:lvl>
   </w:abstractNum>
-  <w:abstractNum w:abstractNumId="28" w15:restartNumberingAfterBreak="0">
+  <w:abstractNum w:abstractNumId="30" w15:restartNumberingAfterBreak="0">
     <w:nsid w:val="7907441D"/>
     <w:multiLevelType w:val="hybridMultilevel"/>
     <w:tmpl w:val="AA5C1B10"/>
@@ -4501,7 +4940,7 @@
       </w:rPr>
     </w:lvl>
   </w:abstractNum>
-  <w:abstractNum w:abstractNumId="29" w15:restartNumberingAfterBreak="0">
+  <w:abstractNum w:abstractNumId="31" w15:restartNumberingAfterBreak="0">
     <w:nsid w:val="7A684118"/>
     <w:multiLevelType w:val="hybridMultilevel"/>
     <w:tmpl w:val="D04CB388"/>
@@ -4614,7 +5053,7 @@
       </w:rPr>
     </w:lvl>
   </w:abstractNum>
-  <w:abstractNum w:abstractNumId="30" w15:restartNumberingAfterBreak="0">
+  <w:abstractNum w:abstractNumId="32" w15:restartNumberingAfterBreak="0">
     <w:nsid w:val="7DF75043"/>
     <w:multiLevelType w:val="hybridMultilevel"/>
     <w:tmpl w:val="7D1C3FF6"/>
@@ -4731,43 +5170,43 @@
     <w:abstractNumId w:val="0"/>
   </w:num>
   <w:num w:numId="10" w16cid:durableId="1628923786">
-    <w:abstractNumId w:val="13"/>
+    <w:abstractNumId w:val="14"/>
   </w:num>
   <w:num w:numId="11" w16cid:durableId="350498009">
+    <w:abstractNumId w:val="32"/>
+  </w:num>
+  <w:num w:numId="12" w16cid:durableId="1107699113">
+    <w:abstractNumId w:val="24"/>
+  </w:num>
+  <w:num w:numId="13" w16cid:durableId="292297842">
+    <w:abstractNumId w:val="29"/>
+  </w:num>
+  <w:num w:numId="14" w16cid:durableId="1029141234">
     <w:abstractNumId w:val="30"/>
   </w:num>
-  <w:num w:numId="12" w16cid:durableId="1107699113">
-    <w:abstractNumId w:val="22"/>
+  <w:num w:numId="15" w16cid:durableId="1882595637">
+    <w:abstractNumId w:val="19"/>
   </w:num>
-  <w:num w:numId="13" w16cid:durableId="292297842">
+  <w:num w:numId="16" w16cid:durableId="1956212989">
+    <w:abstractNumId w:val="15"/>
+  </w:num>
+  <w:num w:numId="17" w16cid:durableId="2066102037">
+    <w:abstractNumId w:val="25"/>
+  </w:num>
+  <w:num w:numId="18" w16cid:durableId="821235033">
+    <w:abstractNumId w:val="23"/>
+  </w:num>
+  <w:num w:numId="19" w16cid:durableId="1984308308">
     <w:abstractNumId w:val="27"/>
   </w:num>
-  <w:num w:numId="14" w16cid:durableId="1029141234">
-    <w:abstractNumId w:val="28"/>
-  </w:num>
-  <w:num w:numId="15" w16cid:durableId="1882595637">
-    <w:abstractNumId w:val="17"/>
-  </w:num>
-  <w:num w:numId="16" w16cid:durableId="1956212989">
-    <w:abstractNumId w:val="14"/>
-  </w:num>
-  <w:num w:numId="17" w16cid:durableId="2066102037">
-    <w:abstractNumId w:val="23"/>
-  </w:num>
-  <w:num w:numId="18" w16cid:durableId="821235033">
-    <w:abstractNumId w:val="21"/>
-  </w:num>
-  <w:num w:numId="19" w16cid:durableId="1984308308">
-    <w:abstractNumId w:val="25"/>
-  </w:num>
   <w:num w:numId="20" w16cid:durableId="1506478809">
-    <w:abstractNumId w:val="15"/>
+    <w:abstractNumId w:val="16"/>
   </w:num>
   <w:num w:numId="21" w16cid:durableId="1761948901">
-    <w:abstractNumId w:val="24"/>
+    <w:abstractNumId w:val="26"/>
   </w:num>
   <w:num w:numId="22" w16cid:durableId="2140875631">
-    <w:abstractNumId w:val="29"/>
+    <w:abstractNumId w:val="31"/>
   </w:num>
   <w:num w:numId="23" w16cid:durableId="2029599503">
     <w:abstractNumId w:val="9"/>
@@ -4776,25 +5215,31 @@
     <w:abstractNumId w:val="11"/>
   </w:num>
   <w:num w:numId="25" w16cid:durableId="1120606356">
-    <w:abstractNumId w:val="19"/>
+    <w:abstractNumId w:val="21"/>
   </w:num>
   <w:num w:numId="26" w16cid:durableId="27730572">
-    <w:abstractNumId w:val="12"/>
+    <w:abstractNumId w:val="13"/>
   </w:num>
   <w:num w:numId="27" w16cid:durableId="6451132">
-    <w:abstractNumId w:val="20"/>
+    <w:abstractNumId w:val="22"/>
   </w:num>
   <w:num w:numId="28" w16cid:durableId="1621568611">
-    <w:abstractNumId w:val="18"/>
+    <w:abstractNumId w:val="20"/>
   </w:num>
   <w:num w:numId="29" w16cid:durableId="1007439738">
     <w:abstractNumId w:val="10"/>
   </w:num>
   <w:num w:numId="30" w16cid:durableId="1679850556">
-    <w:abstractNumId w:val="16"/>
+    <w:abstractNumId w:val="17"/>
   </w:num>
   <w:num w:numId="31" w16cid:durableId="1402214308">
-    <w:abstractNumId w:val="26"/>
+    <w:abstractNumId w:val="28"/>
+  </w:num>
+  <w:num w:numId="32" w16cid:durableId="321083386">
+    <w:abstractNumId w:val="12"/>
+  </w:num>
+  <w:num w:numId="33" w16cid:durableId="1605264525">
+    <w:abstractNumId w:val="18"/>
   </w:num>
 </w:numbering>
 </file>

</xml_diff>